<commit_message>
small changes to 12-1
</commit_message>
<xml_diff>
--- a/Dokumentation/12-1 Process.docx
+++ b/Dokumentation/12-1 Process.docx
@@ -8,13 +8,42 @@
       </w:pPr>
       <w:bookmarkStart w:id="0" w:name="_Toc40899115"/>
       <w:r>
-        <w:t>12 Process</w:t>
+        <w:t xml:space="preserve">12 </w:t>
+      </w:r>
+      <w:proofErr w:type="spellStart"/>
+      <w:r>
+        <w:t>Process</w:t>
       </w:r>
       <w:bookmarkEnd w:id="0"/>
-    </w:p>
-    <w:p>
-      <w:r>
-        <w:t>Der skal være et afsnit hvor I beskriver jeres arbejsprocess i projekt perioden. Der skal dels være et faktuelt afsnit og et reflektions afsnit.</w:t>
+      <w:proofErr w:type="spellEnd"/>
+    </w:p>
+    <w:p>
+      <w:r>
+        <w:t xml:space="preserve">Der skal være et afsnit hvor I beskriver jeres </w:t>
+      </w:r>
+      <w:proofErr w:type="spellStart"/>
+      <w:r>
+        <w:t>arbejsprocess</w:t>
+      </w:r>
+      <w:proofErr w:type="spellEnd"/>
+      <w:r>
+        <w:t xml:space="preserve"> i </w:t>
+      </w:r>
+      <w:proofErr w:type="gramStart"/>
+      <w:r>
+        <w:t>projekt perioden</w:t>
+      </w:r>
+      <w:proofErr w:type="gramEnd"/>
+      <w:r>
+        <w:t xml:space="preserve">. Der skal dels være et faktuelt afsnit og et </w:t>
+      </w:r>
+      <w:proofErr w:type="spellStart"/>
+      <w:r>
+        <w:t>reflektions</w:t>
+      </w:r>
+      <w:proofErr w:type="spellEnd"/>
+      <w:r>
+        <w:t xml:space="preserve"> afsnit.</w:t>
       </w:r>
       <w:r>
         <w:tab/>
@@ -83,7 +112,19 @@
         <w:rPr>
           <w:rFonts w:cstheme="minorHAnsi"/>
         </w:rPr>
-        <w:t xml:space="preserve">de endte ud i et sammarbejde om en specifik problem løsning. </w:t>
+        <w:t xml:space="preserve">de endte ud i et samarbejde om en specifik </w:t>
+      </w:r>
+      <w:r>
+        <w:rPr>
+          <w:rFonts w:cstheme="minorHAnsi"/>
+        </w:rPr>
+        <w:t>problemløsning</w:t>
+      </w:r>
+      <w:r>
+        <w:rPr>
+          <w:rFonts w:cstheme="minorHAnsi"/>
+        </w:rPr>
+        <w:t xml:space="preserve">. </w:t>
       </w:r>
     </w:p>
     <w:p>
@@ -117,16 +158,24 @@
       <w:r>
         <w:t xml:space="preserve">crum log kan findes i </w:t>
       </w:r>
+      <w:proofErr w:type="spellStart"/>
       <w:r>
         <w:rPr>
           <w:color w:val="FF0000"/>
         </w:rPr>
-        <w:t>appendix #</w:t>
-      </w:r>
+        <w:t>appendix</w:t>
+      </w:r>
+      <w:proofErr w:type="spellEnd"/>
       <w:r>
         <w:rPr>
           <w:color w:val="FF0000"/>
         </w:rPr>
+        <w:t xml:space="preserve"> #</w:t>
+      </w:r>
+      <w:r>
+        <w:rPr>
+          <w:color w:val="FF0000"/>
+        </w:rPr>
         <w:t xml:space="preserve"> </w:t>
       </w:r>
       <w:r>
@@ -139,7 +188,21 @@
         <w:rPr>
           <w:color w:val="FF0000"/>
         </w:rPr>
-        <w:t xml:space="preserve"> appendix #</w:t>
+        <w:t xml:space="preserve"> </w:t>
+      </w:r>
+      <w:proofErr w:type="spellStart"/>
+      <w:r>
+        <w:rPr>
+          <w:color w:val="FF0000"/>
+        </w:rPr>
+        <w:t>appendix</w:t>
+      </w:r>
+      <w:proofErr w:type="spellEnd"/>
+      <w:r>
+        <w:rPr>
+          <w:color w:val="FF0000"/>
+        </w:rPr>
+        <w:t xml:space="preserve"> #</w:t>
       </w:r>
     </w:p>
     <w:p/>
@@ -190,7 +253,15 @@
     </w:p>
     <w:p>
       <w:r>
-        <w:t>Sprint 1 var fokuseret på at få forespørgsels delen af projektet op at køre</w:t>
+        <w:t xml:space="preserve">Sprint 1 var fokuseret på at få </w:t>
+      </w:r>
+      <w:proofErr w:type="gramStart"/>
+      <w:r>
+        <w:t>forespørgsels delen</w:t>
+      </w:r>
+      <w:proofErr w:type="gramEnd"/>
+      <w:r>
+        <w:t xml:space="preserve"> af projektet op at køre</w:t>
       </w:r>
       <w:r>
         <w:t>.</w:t>
@@ -234,7 +305,25 @@
           <w:b/>
           <w:bCs/>
         </w:rPr>
-        <w:t>#21 Kunde: Forespørgsel på spec. carport (basic)</w:t>
+        <w:t xml:space="preserve">#21 Kunde: Forespørgsel på </w:t>
+      </w:r>
+      <w:proofErr w:type="spellStart"/>
+      <w:r>
+        <w:rPr>
+          <w:rFonts w:cstheme="minorHAnsi"/>
+          <w:b/>
+          <w:bCs/>
+        </w:rPr>
+        <w:t>spec</w:t>
+      </w:r>
+      <w:proofErr w:type="spellEnd"/>
+      <w:r>
+        <w:rPr>
+          <w:rFonts w:cstheme="minorHAnsi"/>
+          <w:b/>
+          <w:bCs/>
+        </w:rPr>
+        <w:t>. carport (basic)</w:t>
       </w:r>
     </w:p>
     <w:p>
@@ -253,7 +342,25 @@
           <w:b/>
           <w:bCs/>
         </w:rPr>
-        <w:t>#22 Kunde: Forespørgsel på spec. carport (basic m. tag)</w:t>
+        <w:t xml:space="preserve">#22 Kunde: Forespørgsel på </w:t>
+      </w:r>
+      <w:proofErr w:type="spellStart"/>
+      <w:r>
+        <w:rPr>
+          <w:rFonts w:cstheme="minorHAnsi"/>
+          <w:b/>
+          <w:bCs/>
+        </w:rPr>
+        <w:t>spec</w:t>
+      </w:r>
+      <w:proofErr w:type="spellEnd"/>
+      <w:r>
+        <w:rPr>
+          <w:rFonts w:cstheme="minorHAnsi"/>
+          <w:b/>
+          <w:bCs/>
+        </w:rPr>
+        <w:t>. carport (basic m. tag)</w:t>
       </w:r>
     </w:p>
     <w:p>
@@ -279,7 +386,25 @@
           <w:b/>
           <w:bCs/>
         </w:rPr>
-        <w:t>#23 Kunde: Forespørgsel på spec. carport (basic, tag + skur)</w:t>
+        <w:t xml:space="preserve">#23 Kunde: Forespørgsel på </w:t>
+      </w:r>
+      <w:proofErr w:type="spellStart"/>
+      <w:r>
+        <w:rPr>
+          <w:rFonts w:cstheme="minorHAnsi"/>
+          <w:b/>
+          <w:bCs/>
+        </w:rPr>
+        <w:t>spec</w:t>
+      </w:r>
+      <w:proofErr w:type="spellEnd"/>
+      <w:r>
+        <w:rPr>
+          <w:rFonts w:cstheme="minorHAnsi"/>
+          <w:b/>
+          <w:bCs/>
+        </w:rPr>
+        <w:t>. carport (basic, tag + skur)</w:t>
       </w:r>
     </w:p>
     <w:p>
@@ -407,13 +532,50 @@
         <w:t>Under sprint 2 havde v</w:t>
       </w:r>
       <w:r>
-        <w:t xml:space="preserve">i desuden både et scrum review samt et scrum planning møde med Product owner,  følgende er taget fra vores daily scrum log, som set i </w:t>
-      </w:r>
+        <w:t xml:space="preserve">i desuden både et scrum </w:t>
+      </w:r>
+      <w:proofErr w:type="spellStart"/>
+      <w:r>
+        <w:t>review</w:t>
+      </w:r>
+      <w:proofErr w:type="spellEnd"/>
+      <w:r>
+        <w:t xml:space="preserve"> samt et scrum </w:t>
+      </w:r>
+      <w:proofErr w:type="spellStart"/>
+      <w:r>
+        <w:t>planning</w:t>
+      </w:r>
+      <w:proofErr w:type="spellEnd"/>
+      <w:r>
+        <w:t xml:space="preserve"> møde med Product </w:t>
+      </w:r>
+      <w:proofErr w:type="spellStart"/>
+      <w:proofErr w:type="gramStart"/>
+      <w:r>
+        <w:t>owner</w:t>
+      </w:r>
+      <w:proofErr w:type="spellEnd"/>
+      <w:r>
+        <w:t>,  følgende</w:t>
+      </w:r>
+      <w:proofErr w:type="gramEnd"/>
+      <w:r>
+        <w:t xml:space="preserve"> er taget fra vores daily scrum log, som set i </w:t>
+      </w:r>
+      <w:proofErr w:type="spellStart"/>
       <w:r>
         <w:rPr>
           <w:color w:val="FF0000"/>
         </w:rPr>
-        <w:t>apendex #</w:t>
+        <w:t>apendex</w:t>
+      </w:r>
+      <w:proofErr w:type="spellEnd"/>
+      <w:r>
+        <w:rPr>
+          <w:color w:val="FF0000"/>
+        </w:rPr>
+        <w:t xml:space="preserve"> #</w:t>
       </w:r>
       <w:r>
         <w:t>:</w:t>
@@ -441,18 +603,57 @@
           <w:rFonts w:asciiTheme="minorHAnsi" w:hAnsiTheme="minorHAnsi" w:cstheme="minorHAnsi"/>
           <w:i/>
           <w:iCs/>
-        </w:rPr>
-      </w:pPr>
-      <w:r>
+          <w:color w:val="000000"/>
+          <w:sz w:val="22"/>
+          <w:szCs w:val="22"/>
+        </w:rPr>
+      </w:pPr>
+    </w:p>
+    <w:p>
+      <w:pPr>
+        <w:pStyle w:val="NormalWeb"/>
+        <w:spacing w:before="0" w:beforeAutospacing="0" w:after="0" w:afterAutospacing="0"/>
         <w:rPr>
           <w:rFonts w:asciiTheme="minorHAnsi" w:hAnsiTheme="minorHAnsi" w:cstheme="minorHAnsi"/>
           <w:i/>
           <w:iCs/>
-          <w:color w:val="000000"/>
-          <w:sz w:val="22"/>
-          <w:szCs w:val="22"/>
-        </w:rPr>
-        <w:t>30-04-2020 - Scrum review med P.O</w:t>
+        </w:rPr>
+      </w:pPr>
+      <w:r>
+        <w:rPr>
+          <w:rFonts w:asciiTheme="minorHAnsi" w:hAnsiTheme="minorHAnsi" w:cstheme="minorHAnsi"/>
+          <w:i/>
+          <w:iCs/>
+          <w:color w:val="000000"/>
+          <w:sz w:val="22"/>
+          <w:szCs w:val="22"/>
+        </w:rPr>
+        <w:lastRenderedPageBreak/>
+        <w:t xml:space="preserve">30-04-2020 - Scrum </w:t>
+      </w:r>
+      <w:proofErr w:type="spellStart"/>
+      <w:r>
+        <w:rPr>
+          <w:rFonts w:asciiTheme="minorHAnsi" w:hAnsiTheme="minorHAnsi" w:cstheme="minorHAnsi"/>
+          <w:i/>
+          <w:iCs/>
+          <w:color w:val="000000"/>
+          <w:sz w:val="22"/>
+          <w:szCs w:val="22"/>
+        </w:rPr>
+        <w:t>review</w:t>
+      </w:r>
+      <w:proofErr w:type="spellEnd"/>
+      <w:r>
+        <w:rPr>
+          <w:rFonts w:asciiTheme="minorHAnsi" w:hAnsiTheme="minorHAnsi" w:cstheme="minorHAnsi"/>
+          <w:i/>
+          <w:iCs/>
+          <w:color w:val="000000"/>
+          <w:sz w:val="22"/>
+          <w:szCs w:val="22"/>
+        </w:rPr>
+        <w:t xml:space="preserve"> med P.O</w:t>
       </w:r>
     </w:p>
     <w:p>
@@ -473,8 +674,47 @@
           <w:sz w:val="22"/>
           <w:szCs w:val="22"/>
         </w:rPr>
-        <w:lastRenderedPageBreak/>
-        <w:t xml:space="preserve">Vi havde lidt misforståelse med product owner, som ikke troede vi havde fået lavet det som var planlagt, men det viste sig, at vi var længere end antaget og kunne fremvise en tegning af vores carport. Gruppen mener vi kan nå i mål med de fleste user stories, men vil mødes igen til aften for at få et bedre overblik over eventuelle mangler. </w:t>
+        <w:t xml:space="preserve">Vi havde lidt misforståelse med product </w:t>
+      </w:r>
+      <w:proofErr w:type="spellStart"/>
+      <w:r>
+        <w:rPr>
+          <w:rFonts w:asciiTheme="minorHAnsi" w:hAnsiTheme="minorHAnsi" w:cstheme="minorHAnsi"/>
+          <w:color w:val="000000"/>
+          <w:sz w:val="22"/>
+          <w:szCs w:val="22"/>
+        </w:rPr>
+        <w:t>owner</w:t>
+      </w:r>
+      <w:proofErr w:type="spellEnd"/>
+      <w:r>
+        <w:rPr>
+          <w:rFonts w:asciiTheme="minorHAnsi" w:hAnsiTheme="minorHAnsi" w:cstheme="minorHAnsi"/>
+          <w:color w:val="000000"/>
+          <w:sz w:val="22"/>
+          <w:szCs w:val="22"/>
+        </w:rPr>
+        <w:t xml:space="preserve">, som ikke troede vi havde fået lavet det som var planlagt, men det viste sig, at vi var længere end antaget og kunne fremvise en tegning af vores carport. Gruppen mener vi kan nå i mål med de fleste user </w:t>
+      </w:r>
+      <w:proofErr w:type="spellStart"/>
+      <w:r>
+        <w:rPr>
+          <w:rFonts w:asciiTheme="minorHAnsi" w:hAnsiTheme="minorHAnsi" w:cstheme="minorHAnsi"/>
+          <w:color w:val="000000"/>
+          <w:sz w:val="22"/>
+          <w:szCs w:val="22"/>
+        </w:rPr>
+        <w:t>stories</w:t>
+      </w:r>
+      <w:proofErr w:type="spellEnd"/>
+      <w:r>
+        <w:rPr>
+          <w:rFonts w:asciiTheme="minorHAnsi" w:hAnsiTheme="minorHAnsi" w:cstheme="minorHAnsi"/>
+          <w:color w:val="000000"/>
+          <w:sz w:val="22"/>
+          <w:szCs w:val="22"/>
+        </w:rPr>
+        <w:t xml:space="preserve">, men vil mødes igen til aften for at få et bedre overblik over eventuelle mangler. </w:t>
       </w:r>
     </w:p>
     <w:p>
@@ -558,7 +798,27 @@
           <w:sz w:val="22"/>
           <w:szCs w:val="22"/>
         </w:rPr>
-        <w:t xml:space="preserve"> er de to user stories, som mangler mest arbejde og vi kan blive nødsaget til at skubbe de</w:t>
+        <w:t xml:space="preserve"> er de to user </w:t>
+      </w:r>
+      <w:proofErr w:type="spellStart"/>
+      <w:r>
+        <w:rPr>
+          <w:rFonts w:asciiTheme="minorHAnsi" w:hAnsiTheme="minorHAnsi" w:cstheme="minorHAnsi"/>
+          <w:color w:val="000000"/>
+          <w:sz w:val="22"/>
+          <w:szCs w:val="22"/>
+        </w:rPr>
+        <w:t>stories</w:t>
+      </w:r>
+      <w:proofErr w:type="spellEnd"/>
+      <w:r>
+        <w:rPr>
+          <w:rFonts w:asciiTheme="minorHAnsi" w:hAnsiTheme="minorHAnsi" w:cstheme="minorHAnsi"/>
+          <w:color w:val="000000"/>
+          <w:sz w:val="22"/>
+          <w:szCs w:val="22"/>
+        </w:rPr>
+        <w:t>, som mangler mest arbejde og vi kan blive nødsaget til at skubbe de</w:t>
       </w:r>
       <w:r>
         <w:rPr>
@@ -624,7 +884,47 @@
           <w:sz w:val="22"/>
           <w:szCs w:val="22"/>
         </w:rPr>
-        <w:t>sættes point på de næste user stories. Dette vil blive fremlagt til scrum planning mødet med vores P.O i morgen.</w:t>
+        <w:t xml:space="preserve">sættes point på de næste user </w:t>
+      </w:r>
+      <w:proofErr w:type="spellStart"/>
+      <w:r>
+        <w:rPr>
+          <w:rFonts w:asciiTheme="minorHAnsi" w:hAnsiTheme="minorHAnsi" w:cstheme="minorHAnsi"/>
+          <w:color w:val="000000"/>
+          <w:sz w:val="22"/>
+          <w:szCs w:val="22"/>
+        </w:rPr>
+        <w:t>stories</w:t>
+      </w:r>
+      <w:proofErr w:type="spellEnd"/>
+      <w:r>
+        <w:rPr>
+          <w:rFonts w:asciiTheme="minorHAnsi" w:hAnsiTheme="minorHAnsi" w:cstheme="minorHAnsi"/>
+          <w:color w:val="000000"/>
+          <w:sz w:val="22"/>
+          <w:szCs w:val="22"/>
+        </w:rPr>
+        <w:t xml:space="preserve">. Dette vil blive fremlagt til scrum </w:t>
+      </w:r>
+      <w:proofErr w:type="spellStart"/>
+      <w:r>
+        <w:rPr>
+          <w:rFonts w:asciiTheme="minorHAnsi" w:hAnsiTheme="minorHAnsi" w:cstheme="minorHAnsi"/>
+          <w:color w:val="000000"/>
+          <w:sz w:val="22"/>
+          <w:szCs w:val="22"/>
+        </w:rPr>
+        <w:t>planning</w:t>
+      </w:r>
+      <w:proofErr w:type="spellEnd"/>
+      <w:r>
+        <w:rPr>
+          <w:rFonts w:asciiTheme="minorHAnsi" w:hAnsiTheme="minorHAnsi" w:cstheme="minorHAnsi"/>
+          <w:color w:val="000000"/>
+          <w:sz w:val="22"/>
+          <w:szCs w:val="22"/>
+        </w:rPr>
+        <w:t xml:space="preserve"> mødet med vores P.O i morgen.</w:t>
       </w:r>
     </w:p>
     <w:p>
@@ -653,7 +953,31 @@
           <w:sz w:val="22"/>
           <w:szCs w:val="22"/>
         </w:rPr>
-        <w:t>30-04-2020 - Scrum planning med P.O</w:t>
+        <w:t xml:space="preserve">30-04-2020 - Scrum </w:t>
+      </w:r>
+      <w:proofErr w:type="spellStart"/>
+      <w:r>
+        <w:rPr>
+          <w:rFonts w:asciiTheme="minorHAnsi" w:hAnsiTheme="minorHAnsi" w:cstheme="minorHAnsi"/>
+          <w:i/>
+          <w:iCs/>
+          <w:color w:val="000000"/>
+          <w:sz w:val="22"/>
+          <w:szCs w:val="22"/>
+        </w:rPr>
+        <w:t>planning</w:t>
+      </w:r>
+      <w:proofErr w:type="spellEnd"/>
+      <w:r>
+        <w:rPr>
+          <w:rFonts w:asciiTheme="minorHAnsi" w:hAnsiTheme="minorHAnsi" w:cstheme="minorHAnsi"/>
+          <w:i/>
+          <w:iCs/>
+          <w:color w:val="000000"/>
+          <w:sz w:val="22"/>
+          <w:szCs w:val="22"/>
+        </w:rPr>
+        <w:t xml:space="preserve"> med P.O</w:t>
       </w:r>
     </w:p>
     <w:p>
@@ -850,7 +1174,27 @@
           <w:sz w:val="22"/>
           <w:szCs w:val="22"/>
         </w:rPr>
-        <w:t>Sprint 3 vil bestå af 210 point, i stedet for de 180 point, da vi som sagt har flyttet en user story over fra sprint 2. Efter gennemgang af user stories, task og en hel del mere erfaring med estimater</w:t>
+        <w:t xml:space="preserve">Sprint 3 vil bestå af 210 point, i stedet for de 180 point, da vi som sagt har flyttet en user story over fra sprint 2. Efter gennemgang af user </w:t>
+      </w:r>
+      <w:proofErr w:type="spellStart"/>
+      <w:r>
+        <w:rPr>
+          <w:rFonts w:asciiTheme="minorHAnsi" w:hAnsiTheme="minorHAnsi" w:cstheme="minorHAnsi"/>
+          <w:color w:val="000000"/>
+          <w:sz w:val="22"/>
+          <w:szCs w:val="22"/>
+        </w:rPr>
+        <w:t>stories</w:t>
+      </w:r>
+      <w:proofErr w:type="spellEnd"/>
+      <w:r>
+        <w:rPr>
+          <w:rFonts w:asciiTheme="minorHAnsi" w:hAnsiTheme="minorHAnsi" w:cstheme="minorHAnsi"/>
+          <w:color w:val="000000"/>
+          <w:sz w:val="22"/>
+          <w:szCs w:val="22"/>
+        </w:rPr>
+        <w:t>, task og en hel del mere erfaring med estimater</w:t>
       </w:r>
       <w:r>
         <w:rPr>
@@ -907,15 +1251,7 @@
       </w:r>
     </w:p>
     <w:p>
-      <w:pPr>
-        <w:rPr>
-          <w:lang w:val="en-US"/>
-        </w:rPr>
-      </w:pPr>
-      <w:r>
-        <w:rPr>
-          <w:lang w:val="en-US"/>
-        </w:rPr>
+      <w:r>
         <w:t>Scrum Master: Alexander</w:t>
       </w:r>
     </w:p>
@@ -930,7 +1266,10 @@
         <w:t xml:space="preserve">var fokuseret på </w:t>
       </w:r>
       <w:r>
-        <w:t xml:space="preserve">et lidt bredere aspect. Et af fokuserne var </w:t>
+        <w:t xml:space="preserve">et lidt bredere aspect. Et fokus var </w:t>
+      </w:r>
+      <w:r>
+        <w:t xml:space="preserve">på </w:t>
       </w:r>
       <w:r>
         <w:t>a</w:t>
@@ -955,7 +1294,19 @@
     </w:p>
     <w:p>
       <w:r>
-        <w:t>Til sidst var der fokus på, at få en validering af mål og valgmuligheder inkorpereret i dropdown menuerne. Således at en kunde ikke kan vælge en carport, hvis mål skaber en carport der ikke kan realiseres.</w:t>
+        <w:t xml:space="preserve">Til sidst var der fokus på, at få en validering af mål og valgmuligheder </w:t>
+      </w:r>
+      <w:r>
+        <w:t>inkorporeret</w:t>
+      </w:r>
+      <w:r>
+        <w:t xml:space="preserve"> i </w:t>
+      </w:r>
+      <w:r>
+        <w:t>drop Down</w:t>
+      </w:r>
+      <w:r>
+        <w:t xml:space="preserve"> menuerne. Således at en kunde ikke kan vælge en carport, hvis mål skaber en carport der ikke kan realiseres.</w:t>
       </w:r>
     </w:p>
     <w:p/>
@@ -1043,7 +1394,25 @@
           <w:b/>
           <w:bCs/>
         </w:rPr>
-        <w:t>#14 Validering af spec. løsninger</w:t>
+        <w:t xml:space="preserve">#14 Validering af </w:t>
+      </w:r>
+      <w:proofErr w:type="spellStart"/>
+      <w:r>
+        <w:rPr>
+          <w:rFonts w:cstheme="minorHAnsi"/>
+          <w:b/>
+          <w:bCs/>
+        </w:rPr>
+        <w:t>spec</w:t>
+      </w:r>
+      <w:proofErr w:type="spellEnd"/>
+      <w:r>
+        <w:rPr>
+          <w:rFonts w:cstheme="minorHAnsi"/>
+          <w:b/>
+          <w:bCs/>
+        </w:rPr>
+        <w:t>. løsninger</w:t>
       </w:r>
     </w:p>
     <w:p>
@@ -1157,7 +1526,25 @@
           <w:b/>
           <w:bCs/>
         </w:rPr>
-        <w:t>#7 Fog: spec. carport (Redigering)</w:t>
+        <w:t xml:space="preserve">#7 Fog: </w:t>
+      </w:r>
+      <w:proofErr w:type="spellStart"/>
+      <w:r>
+        <w:rPr>
+          <w:rFonts w:cstheme="minorHAnsi"/>
+          <w:b/>
+          <w:bCs/>
+        </w:rPr>
+        <w:t>spec</w:t>
+      </w:r>
+      <w:proofErr w:type="spellEnd"/>
+      <w:r>
+        <w:rPr>
+          <w:rFonts w:cstheme="minorHAnsi"/>
+          <w:b/>
+          <w:bCs/>
+        </w:rPr>
+        <w:t>. carport (Redigering)</w:t>
       </w:r>
     </w:p>
     <w:p/>
@@ -1188,21 +1575,35 @@
     </w:p>
     <w:p>
       <w:r>
-        <w:t xml:space="preserve">#171 Slutspurt var meget bred, og indeholdt mange vidt forskellige tasks, der kan ses i sprint backloggen i </w:t>
-      </w:r>
+        <w:t xml:space="preserve">#171 Slutspurt var meget bred, og indeholdt mange vidt forskellige tasks, der kan ses i sprint </w:t>
+      </w:r>
+      <w:r>
+        <w:t>back loggen</w:t>
+      </w:r>
+      <w:r>
+        <w:t xml:space="preserve"> i </w:t>
+      </w:r>
+      <w:proofErr w:type="spellStart"/>
       <w:r>
         <w:rPr>
           <w:color w:val="FF0000"/>
         </w:rPr>
-        <w:t xml:space="preserve">appendix #. </w:t>
-      </w:r>
-    </w:p>
-    <w:p>
-      <w:r>
-        <w:t>Sprint 5 gik også ud på at få de sidste dele af forespørgsels dele</w:t>
-      </w:r>
-      <w:r>
-        <w:t>n</w:t>
+        <w:t>appendix</w:t>
+      </w:r>
+      <w:proofErr w:type="spellEnd"/>
+      <w:r>
+        <w:rPr>
+          <w:color w:val="FF0000"/>
+        </w:rPr>
+        <w:t xml:space="preserve"> #. </w:t>
+      </w:r>
+    </w:p>
+    <w:p>
+      <w:r>
+        <w:t xml:space="preserve">Sprint 5 gik også ud på at få de sidste dele af </w:t>
+      </w:r>
+      <w:r>
+        <w:t>forespørgselsdelen</w:t>
       </w:r>
       <w:r>
         <w:t xml:space="preserve"> af projektet til at virke, samt opdatere funktionaliteten og designet til </w:t>
@@ -1213,7 +1614,13 @@
     </w:p>
     <w:p>
       <w:r>
-        <w:t xml:space="preserve">Sidste del af sprintet var at få tilbuds prisen </w:t>
+        <w:t xml:space="preserve">Sidste del af sprintet var at få </w:t>
+      </w:r>
+      <w:r>
+        <w:t>tilbudsprisen</w:t>
+      </w:r>
+      <w:r>
+        <w:t xml:space="preserve"> </w:t>
       </w:r>
       <w:r>
         <w:t>samt</w:t>
@@ -1267,7 +1674,25 @@
           <w:b/>
           <w:bCs/>
         </w:rPr>
-        <w:t>#6 Fog: spec. carporte (Modtaget tilbud)</w:t>
+        <w:t xml:space="preserve">#6 Fog: </w:t>
+      </w:r>
+      <w:proofErr w:type="spellStart"/>
+      <w:r>
+        <w:rPr>
+          <w:rFonts w:cstheme="minorHAnsi"/>
+          <w:b/>
+          <w:bCs/>
+        </w:rPr>
+        <w:t>spec</w:t>
+      </w:r>
+      <w:proofErr w:type="spellEnd"/>
+      <w:r>
+        <w:rPr>
+          <w:rFonts w:cstheme="minorHAnsi"/>
+          <w:b/>
+          <w:bCs/>
+        </w:rPr>
+        <w:t>. carporte (Modtaget tilbud)</w:t>
       </w:r>
     </w:p>
     <w:p>
@@ -1391,7 +1816,21 @@
         <w:rPr>
           <w:strike/>
         </w:rPr>
-        <w:t xml:space="preserve">Hvem der var scrum master i hvilke dele af projekt perioden. </w:t>
+        <w:t xml:space="preserve">Hvem der var scrum master i hvilke dele af </w:t>
+      </w:r>
+      <w:proofErr w:type="gramStart"/>
+      <w:r>
+        <w:rPr>
+          <w:strike/>
+        </w:rPr>
+        <w:t>projekt perioden</w:t>
+      </w:r>
+      <w:proofErr w:type="gramEnd"/>
+      <w:r>
+        <w:rPr>
+          <w:strike/>
+        </w:rPr>
+        <w:t xml:space="preserve">. </w:t>
       </w:r>
       <w:r>
         <w:t>Giv gerne nogle eksempler på hvad scrum master gjorde i udvalgte sprint.</w:t>
@@ -1431,7 +1870,15 @@
     </w:p>
     <w:p>
       <w:r>
-        <w:t xml:space="preserve">    Hvornår i holdt retrospectives.</w:t>
+        <w:t xml:space="preserve">    Hvornår i holdt </w:t>
+      </w:r>
+      <w:proofErr w:type="spellStart"/>
+      <w:r>
+        <w:t>retrospectives</w:t>
+      </w:r>
+      <w:proofErr w:type="spellEnd"/>
+      <w:r>
+        <w:t>.</w:t>
       </w:r>
     </w:p>
     <w:p/>
@@ -1453,17 +1900,41 @@
     <w:p/>
     <w:p>
       <w:r>
-        <w:t xml:space="preserve">    Om scrummaster rollen fungerede, hvilke problemer I så i den, og hvad I gjorde for at rette op på det.</w:t>
-      </w:r>
-    </w:p>
-    <w:p>
-      <w:r>
-        <w:t xml:space="preserve">    Hvad der var de væsentligste emner på jeres retrospektiv møder</w:t>
-      </w:r>
-    </w:p>
-    <w:p>
-      <w:r>
-        <w:t xml:space="preserve">    Om I havde problemer med at nedbryde user stories i tasks</w:t>
+        <w:t xml:space="preserve">    Om </w:t>
+      </w:r>
+      <w:proofErr w:type="spellStart"/>
+      <w:r>
+        <w:t>scrummaster</w:t>
+      </w:r>
+      <w:proofErr w:type="spellEnd"/>
+      <w:r>
+        <w:t xml:space="preserve"> rollen fungerede, hvilke problemer I så i den, og hvad I gjorde for at rette op på det.</w:t>
+      </w:r>
+    </w:p>
+    <w:p>
+      <w:r>
+        <w:t xml:space="preserve">    Hvad der var de væsentligste emner på jeres </w:t>
+      </w:r>
+      <w:proofErr w:type="gramStart"/>
+      <w:r>
+        <w:t>retrospektiv</w:t>
+      </w:r>
+      <w:proofErr w:type="gramEnd"/>
+      <w:r>
+        <w:t xml:space="preserve"> møder</w:t>
+      </w:r>
+    </w:p>
+    <w:p>
+      <w:r>
+        <w:t xml:space="preserve">    Om I havde problemer med at nedbryde user </w:t>
+      </w:r>
+      <w:proofErr w:type="spellStart"/>
+      <w:r>
+        <w:t>stories</w:t>
+      </w:r>
+      <w:proofErr w:type="spellEnd"/>
+      <w:r>
+        <w:t xml:space="preserve"> i tasks</w:t>
       </w:r>
     </w:p>
     <w:p>

</xml_diff>